<commit_message>
SDD_Button.docx and SDD_Door.docx completed
</commit_message>
<xml_diff>
--- a/V-Cycle Process/3.0 Design/SDD_Button.docx
+++ b/V-Cycle Process/3.0 Design/SDD_Button.docx
@@ -156,8 +156,8 @@
         </w:tblCellMar>
       </w:tblPr>
       <w:tblGrid>
-        <w:gridCol w:w="1137"/>
-        <w:gridCol w:w="8360"/>
+        <w:gridCol w:w="1135"/>
+        <w:gridCol w:w="8362"/>
       </w:tblGrid>
       <w:tr>
         <w:trPr>
@@ -165,7 +165,7 @@
         </w:trPr>
         <w:tc>
           <w:tcPr>
-            <w:tcW w:w="1137" w:type="dxa"/>
+            <w:tcW w:w="1135" w:type="dxa"/>
             <w:tcBorders/>
             <w:vAlign w:val="bottom"/>
           </w:tcPr>
@@ -199,7 +199,7 @@
         </w:tc>
         <w:tc>
           <w:tcPr>
-            <w:tcW w:w="8360" w:type="dxa"/>
+            <w:tcW w:w="8362" w:type="dxa"/>
             <w:tcBorders/>
           </w:tcPr>
           <w:p>
@@ -1077,9 +1077,9 @@
       </w:tblPr>
       <w:tblGrid>
         <w:gridCol w:w="633"/>
-        <w:gridCol w:w="1300"/>
+        <w:gridCol w:w="1298"/>
         <w:gridCol w:w="1301"/>
-        <w:gridCol w:w="1302"/>
+        <w:gridCol w:w="1304"/>
         <w:gridCol w:w="5103"/>
       </w:tblGrid>
       <w:tr>
@@ -1181,7 +1181,7 @@
         </w:tc>
         <w:tc>
           <w:tcPr>
-            <w:tcW w:w="1300" w:type="dxa"/>
+            <w:tcW w:w="1298" w:type="dxa"/>
             <w:tcBorders>
               <w:top w:val="single" w:sz="12" w:space="0" w:color="000000"/>
               <w:left w:val="single" w:sz="12" w:space="0" w:color="000000"/>
@@ -1299,7 +1299,7 @@
         </w:tc>
         <w:tc>
           <w:tcPr>
-            <w:tcW w:w="1302" w:type="dxa"/>
+            <w:tcW w:w="1304" w:type="dxa"/>
             <w:tcBorders>
               <w:top w:val="single" w:sz="12" w:space="0" w:color="000000"/>
               <w:left w:val="single" w:sz="12" w:space="0" w:color="000000"/>
@@ -1423,7 +1423,7 @@
         </w:tc>
         <w:tc>
           <w:tcPr>
-            <w:tcW w:w="1300" w:type="dxa"/>
+            <w:tcW w:w="1298" w:type="dxa"/>
             <w:tcBorders>
               <w:top w:val="single" w:sz="6" w:space="0" w:color="000000"/>
               <w:left w:val="single" w:sz="6" w:space="0" w:color="000000"/>
@@ -1513,7 +1513,7 @@
         </w:tc>
         <w:tc>
           <w:tcPr>
-            <w:tcW w:w="1302" w:type="dxa"/>
+            <w:tcW w:w="1304" w:type="dxa"/>
             <w:tcBorders>
               <w:top w:val="single" w:sz="6" w:space="0" w:color="000000"/>
               <w:left w:val="single" w:sz="6" w:space="0" w:color="000000"/>
@@ -1644,6 +1644,7 @@
               <w:webHidden/>
               <w:rStyle w:val="Enlacedelndice"/>
               <w:b w:val="false"/>
+              <w:vanish w:val="false"/>
               <w:lang w:val="en-US" w:eastAsia="es-MX"/>
             </w:rPr>
             <w:instrText> TOC \z \o "1-3" \u \h</w:instrText>
@@ -1653,6 +1654,7 @@
               <w:webHidden/>
               <w:rStyle w:val="Enlacedelndice"/>
               <w:b w:val="false"/>
+              <w:vanish w:val="false"/>
               <w:lang w:val="en-US" w:eastAsia="es-MX"/>
             </w:rPr>
             <w:fldChar w:fldCharType="separate"/>
@@ -1663,6 +1665,7 @@
                 <w:webHidden/>
                 <w:rStyle w:val="Enlacedelndice"/>
                 <w:b w:val="false"/>
+                <w:vanish w:val="false"/>
                 <w:lang w:val="en-US" w:eastAsia="es-MX"/>
               </w:rPr>
               <w:t>1</w:t>
@@ -1718,6 +1721,7 @@
               <w:rPr>
                 <w:webHidden/>
                 <w:rStyle w:val="Enlacedelndice"/>
+                <w:vanish w:val="false"/>
                 <w:lang w:val="en-US" w:eastAsia="es-MX"/>
               </w:rPr>
               <w:t>2</w:t>
@@ -1772,6 +1776,7 @@
               <w:rPr>
                 <w:webHidden/>
                 <w:rStyle w:val="Enlacedelndice"/>
+                <w:vanish w:val="false"/>
                 <w:lang w:val="en-US" w:eastAsia="es-MX"/>
               </w:rPr>
               <w:t>3</w:t>
@@ -1826,6 +1831,7 @@
               <w:rPr>
                 <w:webHidden/>
                 <w:rStyle w:val="Enlacedelndice"/>
+                <w:vanish w:val="false"/>
                 <w:lang w:val="en-US" w:eastAsia="es-MX"/>
               </w:rPr>
               <w:t>4</w:t>
@@ -1880,6 +1886,7 @@
               <w:rPr>
                 <w:webHidden/>
                 <w:rStyle w:val="Enlacedelndice"/>
+                <w:vanish w:val="false"/>
                 <w:lang w:val="en-US" w:eastAsia="es-MX"/>
               </w:rPr>
               <w:t>5</w:t>
@@ -1932,6 +1939,7 @@
               <w:rPr>
                 <w:webHidden/>
                 <w:rStyle w:val="Enlacedelndice"/>
+                <w:vanish w:val="false"/>
                 <w:lang w:val="en-US" w:eastAsia="es-MX"/>
               </w:rPr>
               <w:t>5.1</w:t>
@@ -1983,6 +1991,7 @@
                 <w:webHidden/>
                 <w:rStyle w:val="Enlacedelndice"/>
                 <w:i/>
+                <w:vanish w:val="false"/>
                 <w:lang w:val="en-US" w:eastAsia="es-MX"/>
               </w:rPr>
               <w:t>5.2</w:t>
@@ -2048,6 +2057,7 @@
                 <w:rStyle w:val="Enlacedelndice"/>
                 <w:bCs w:val="false"/>
                 <w:i/>
+                <w:vanish w:val="false"/>
                 <w:lang w:val="en-US" w:eastAsia="es-MX"/>
               </w:rPr>
               <w:t>5.3</w:t>
@@ -2977,19 +2987,7 @@
           <w:szCs w:val="22"/>
           <w:lang w:val="en-US" w:bidi="ar-SA"/>
         </w:rPr>
-        <w:t xml:space="preserve">the </w:t>
-      </w:r>
-      <w:r>
-        <w:rPr>
-          <w:rFonts w:eastAsia="Times New Roman" w:cs="Arial"/>
-          <w:i w:val="false"/>
-          <w:iCs w:val="false"/>
-          <w:color w:val="000000"/>
-          <w:sz w:val="22"/>
-          <w:szCs w:val="22"/>
-          <w:lang w:val="en-US" w:bidi="ar-SA"/>
-        </w:rPr>
-        <w:t>Button</w:t>
+        <w:t>the Button</w:t>
       </w:r>
       <w:r>
         <w:rPr>
@@ -3177,29 +3175,7 @@
           <w:szCs w:val="22"/>
           <w:lang w:val="en-US"/>
         </w:rPr>
-        <w:t>DoorApp Component – i</w:t>
-      </w:r>
-      <w:r>
-        <w:rPr>
-          <w:i w:val="false"/>
-          <w:iCs w:val="false"/>
-          <w:color w:val="000000"/>
-          <w:sz w:val="22"/>
-          <w:szCs w:val="22"/>
-          <w:lang w:val="en-US"/>
-        </w:rPr>
-        <w:t>Button</w:t>
-      </w:r>
-      <w:r>
-        <w:rPr>
-          <w:i w:val="false"/>
-          <w:iCs w:val="false"/>
-          <w:color w:val="000000"/>
-          <w:sz w:val="22"/>
-          <w:szCs w:val="22"/>
-          <w:lang w:val="en-US"/>
-        </w:rPr>
-        <w:t xml:space="preserve"> Interface</w:t>
+        <w:t>DoorApp Component – iButton Interface</w:t>
       </w:r>
     </w:p>
     <w:p>
@@ -3333,18 +3309,7 @@
           <w:szCs w:val="22"/>
           <w:lang w:val="en-US"/>
         </w:rPr>
-        <w:t xml:space="preserve"> to get </w:t>
-      </w:r>
-      <w:r>
-        <w:rPr>
-          <w:i w:val="false"/>
-          <w:iCs w:val="false"/>
-          <w:color w:val="000000"/>
-          <w:sz w:val="22"/>
-          <w:szCs w:val="22"/>
-          <w:lang w:val="en-US"/>
-        </w:rPr>
-        <w:t>Button information about Button Status:</w:t>
+        <w:t xml:space="preserve"> to get Button information about Button Status:</w:t>
       </w:r>
     </w:p>
     <w:p>
@@ -4560,7 +4525,9 @@
         </w:rPr>
       </w:pPr>
       <w:r>
-        <w:rPr/>
+        <w:rPr>
+          <w:lang w:val="en-US"/>
+        </w:rPr>
       </w:r>
     </w:p>
     <w:p>
@@ -4676,7 +4643,7 @@
           <w:lang w:val="en-US"/>
         </w:rPr>
         <w:drawing>
-          <wp:anchor behindDoc="0" distT="0" distB="0" distL="0" distR="0" simplePos="0" locked="0" layoutInCell="0" allowOverlap="1" relativeHeight="30">
+          <wp:anchor behindDoc="0" distT="0" distB="0" distL="0" distR="0" simplePos="0" locked="0" layoutInCell="0" allowOverlap="1" relativeHeight="28">
             <wp:simplePos x="0" y="0"/>
             <wp:positionH relativeFrom="column">
               <wp:align>center</wp:align>
@@ -4781,7 +4748,37 @@
           <w:szCs w:val="22"/>
           <w:lang w:val="en-US" w:eastAsia="zh-CN" w:bidi="ar-SA"/>
         </w:rPr>
-        <w:t>void Determine_Button_Status(BUTTON_STATUS):PIN_VALUE</w:t>
+        <w:t xml:space="preserve">void Determine_Button_Status(BUTTON_STATUS, </w:t>
+      </w:r>
+      <w:r>
+        <w:rPr>
+          <w:rStyle w:val="HelptextZchn"/>
+          <w:rFonts w:eastAsia="Times New Roman" w:cs="Arial"/>
+          <w:b w:val="false"/>
+          <w:bCs w:val="false"/>
+          <w:i w:val="false"/>
+          <w:iCs w:val="false"/>
+          <w:color w:val="000000"/>
+          <w:sz w:val="22"/>
+          <w:szCs w:val="22"/>
+          <w:lang w:val="en-US" w:eastAsia="zh-CN" w:bidi="ar-SA"/>
+        </w:rPr>
+        <w:t>PIN_VALUE</w:t>
+      </w:r>
+      <w:r>
+        <w:rPr>
+          <w:rStyle w:val="HelptextZchn"/>
+          <w:rFonts w:eastAsia="Times New Roman" w:cs="Arial"/>
+          <w:b w:val="false"/>
+          <w:bCs w:val="false"/>
+          <w:i w:val="false"/>
+          <w:iCs w:val="false"/>
+          <w:color w:val="000000"/>
+          <w:sz w:val="22"/>
+          <w:szCs w:val="22"/>
+          <w:lang w:val="en-US" w:eastAsia="zh-CN" w:bidi="ar-SA"/>
+        </w:rPr>
+        <w:t>)</w:t>
       </w:r>
     </w:p>
     <w:p>
@@ -4864,7 +4861,6 @@
           <w:p>
             <w:pPr>
               <w:pStyle w:val="Helptext"/>
-              <w:widowControl w:val="false"/>
               <w:rPr>
                 <w:i w:val="false"/>
                 <w:i w:val="false"/>
@@ -4937,7 +4933,7 @@
               <w:rPr>
                 <w:lang w:val="en-US"/>
               </w:rPr>
-              <w:t>&lt;input| output| inout&gt;</w:t>
+              <w:t>input</w:t>
             </w:r>
           </w:p>
         </w:tc>
@@ -4954,7 +4950,6 @@
           <w:p>
             <w:pPr>
               <w:pStyle w:val="Normal"/>
-              <w:widowControl w:val="false"/>
               <w:rPr>
                 <w:rFonts w:ascii="Arial" w:hAnsi="Arial" w:eastAsia="Times New Roman" w:cs="Arial"/>
                 <w:i w:val="false"/>
@@ -4969,16 +4964,9 @@
             </w:pPr>
             <w:r>
               <w:rPr>
-                <w:rFonts w:eastAsia="Times New Roman" w:cs="Arial"/>
-                <w:i w:val="false"/>
-                <w:iCs w:val="false"/>
-                <w:color w:val="000000"/>
-                <w:sz w:val="20"/>
-                <w:szCs w:val="20"/>
-                <w:highlight w:val="lightGray"/>
                 <w:lang w:val="en-US" w:eastAsia="zh-CN" w:bidi="ar-SA"/>
               </w:rPr>
-              <w:t>Output BUTTON_STATUS</w:t>
+              <w:t>PIN_VALUE</w:t>
             </w:r>
           </w:p>
         </w:tc>
@@ -5013,7 +5001,30 @@
                 <w:sz w:val="20"/>
                 <w:lang w:val="en-US"/>
               </w:rPr>
-              <w:t>Parameter 2..n</w:t>
+              <w:t>Parameter 2</w:t>
+            </w:r>
+          </w:p>
+          <w:p>
+            <w:pPr>
+              <w:pStyle w:val="Normal"/>
+              <w:widowControl w:val="false"/>
+              <w:jc w:val="right"/>
+              <w:rPr>
+                <w:b w:val="false"/>
+                <w:b w:val="false"/>
+                <w:bCs w:val="false"/>
+                <w:sz w:val="20"/>
+                <w:lang w:val="en-US"/>
+              </w:rPr>
+            </w:pPr>
+            <w:r>
+              <w:rPr>
+                <w:b w:val="false"/>
+                <w:bCs w:val="false"/>
+                <w:sz w:val="20"/>
+                <w:lang w:val="en-US"/>
+              </w:rPr>
+              <w:t>output</w:t>
             </w:r>
           </w:p>
         </w:tc>
@@ -5037,23 +5048,30 @@
               </w:tabs>
               <w:snapToGrid w:val="false"/>
               <w:rPr>
-                <w:b/>
-                <w:b/>
-                <w:i/>
-                <w:i/>
-                <w:color w:val="0000FF"/>
-                <w:sz w:val="18"/>
+                <w:b w:val="false"/>
+                <w:b w:val="false"/>
+                <w:bCs w:val="false"/>
+                <w:i w:val="false"/>
+                <w:i w:val="false"/>
+                <w:iCs w:val="false"/>
+                <w:color w:val="000000"/>
+                <w:sz w:val="22"/>
+                <w:szCs w:val="22"/>
                 <w:lang w:val="en-US"/>
               </w:rPr>
             </w:pPr>
             <w:r>
               <w:rPr>
-                <w:b/>
-                <w:i/>
-                <w:color w:val="0000FF"/>
-                <w:sz w:val="18"/>
-                <w:lang w:val="en-US"/>
-              </w:rPr>
+                <w:b w:val="false"/>
+                <w:bCs w:val="false"/>
+                <w:i w:val="false"/>
+                <w:iCs w:val="false"/>
+                <w:color w:val="000000"/>
+                <w:sz w:val="22"/>
+                <w:szCs w:val="22"/>
+                <w:lang w:val="en-US"/>
+              </w:rPr>
+              <w:t>BUTTON_STATUS</w:t>
             </w:r>
           </w:p>
         </w:tc>
@@ -5986,281 +6004,339 @@
         </w:rPr>
       </w:pPr>
       <w:r>
+        <w:rPr>
+          <w:b/>
+          <w:lang w:val="en-US"/>
+        </w:rPr>
+      </w:r>
+    </w:p>
+    <w:p>
+      <w:pPr>
+        <w:pStyle w:val="Normal"/>
+        <w:rPr>
+          <w:b/>
+          <w:b/>
+          <w:lang w:val="en-US"/>
+        </w:rPr>
+      </w:pPr>
+      <w:r>
+        <w:rPr>
+          <w:b/>
+          <w:lang w:val="en-US"/>
+        </w:rPr>
+      </w:r>
+    </w:p>
+    <w:p>
+      <w:pPr>
+        <w:pStyle w:val="Normal"/>
+        <w:rPr>
+          <w:b/>
+          <w:b/>
+          <w:lang w:val="en-US"/>
+        </w:rPr>
+      </w:pPr>
+      <w:r>
+        <w:rPr>
+          <w:b/>
+          <w:lang w:val="en-US"/>
+        </w:rPr>
+      </w:r>
+    </w:p>
+    <w:p>
+      <w:pPr>
+        <w:pStyle w:val="Normal"/>
+        <w:rPr>
+          <w:b/>
+          <w:b/>
+          <w:lang w:val="en-US"/>
+        </w:rPr>
+      </w:pPr>
+      <w:r>
+        <w:rPr>
+          <w:b/>
+          <w:lang w:val="en-US"/>
+        </w:rPr>
+      </w:r>
+    </w:p>
+    <w:p>
+      <w:pPr>
+        <w:pStyle w:val="Normal"/>
+        <w:rPr>
+          <w:b/>
+          <w:b/>
+          <w:lang w:val="en-US"/>
+        </w:rPr>
+      </w:pPr>
+      <w:r>
+        <w:rPr>
+          <w:b/>
+          <w:lang w:val="en-US"/>
+        </w:rPr>
+      </w:r>
+    </w:p>
+    <w:p>
+      <w:pPr>
+        <w:pStyle w:val="Normal"/>
+        <w:rPr>
+          <w:b/>
+          <w:b/>
+          <w:lang w:val="en-US"/>
+        </w:rPr>
+      </w:pPr>
+      <w:r>
+        <w:rPr>
+          <w:b/>
+          <w:lang w:val="en-US"/>
+        </w:rPr>
+      </w:r>
+    </w:p>
+    <w:p>
+      <w:pPr>
+        <w:pStyle w:val="Normal"/>
+        <w:rPr>
+          <w:b/>
+          <w:b/>
+          <w:lang w:val="en-US"/>
+        </w:rPr>
+      </w:pPr>
+      <w:r>
+        <w:rPr>
+          <w:b/>
+          <w:lang w:val="en-US"/>
+        </w:rPr>
+      </w:r>
+    </w:p>
+    <w:p>
+      <w:pPr>
+        <w:pStyle w:val="Normal"/>
+        <w:rPr>
+          <w:b/>
+          <w:b/>
+          <w:lang w:val="en-US"/>
+        </w:rPr>
+      </w:pPr>
+      <w:r>
+        <w:rPr>
+          <w:b/>
+          <w:lang w:val="en-US"/>
+        </w:rPr>
+      </w:r>
+    </w:p>
+    <w:p>
+      <w:pPr>
+        <w:pStyle w:val="Normal"/>
+        <w:rPr>
+          <w:b/>
+          <w:b/>
+          <w:lang w:val="en-US"/>
+        </w:rPr>
+      </w:pPr>
+      <w:r>
+        <w:rPr>
+          <w:b/>
+          <w:lang w:val="en-US"/>
+        </w:rPr>
+      </w:r>
+    </w:p>
+    <w:p>
+      <w:pPr>
+        <w:pStyle w:val="Normal"/>
+        <w:rPr>
+          <w:b/>
+          <w:b/>
+          <w:lang w:val="en-US"/>
+        </w:rPr>
+      </w:pPr>
+      <w:r>
+        <w:rPr>
+          <w:b/>
+          <w:lang w:val="en-US"/>
+        </w:rPr>
+      </w:r>
+    </w:p>
+    <w:p>
+      <w:pPr>
+        <w:pStyle w:val="Normal"/>
+        <w:rPr>
+          <w:b/>
+          <w:b/>
+          <w:lang w:val="en-US"/>
+        </w:rPr>
+      </w:pPr>
+      <w:r>
+        <w:rPr>
+          <w:b/>
+          <w:lang w:val="en-US"/>
+        </w:rPr>
+      </w:r>
+    </w:p>
+    <w:p>
+      <w:pPr>
+        <w:pStyle w:val="Normal"/>
+        <w:rPr>
+          <w:b/>
+          <w:b/>
+          <w:lang w:val="en-US"/>
+        </w:rPr>
+      </w:pPr>
+      <w:r>
+        <w:rPr>
+          <w:b/>
+          <w:lang w:val="en-US"/>
+        </w:rPr>
+      </w:r>
+    </w:p>
+    <w:p>
+      <w:pPr>
+        <w:pStyle w:val="Normal"/>
+        <w:rPr>
+          <w:b/>
+          <w:b/>
+          <w:lang w:val="en-US"/>
+        </w:rPr>
+      </w:pPr>
+      <w:r>
+        <w:rPr>
+          <w:b/>
+          <w:lang w:val="en-US"/>
+        </w:rPr>
+      </w:r>
+    </w:p>
+    <w:p>
+      <w:pPr>
+        <w:pStyle w:val="Normal"/>
+        <w:rPr>
+          <w:b/>
+          <w:b/>
+          <w:lang w:val="en-US"/>
+        </w:rPr>
+      </w:pPr>
+      <w:r>
+        <w:rPr>
+          <w:b/>
+          <w:lang w:val="en-US"/>
+        </w:rPr>
+      </w:r>
+    </w:p>
+    <w:p>
+      <w:pPr>
+        <w:pStyle w:val="Normal"/>
+        <w:rPr>
+          <w:b/>
+          <w:b/>
+          <w:lang w:val="en-US"/>
+        </w:rPr>
+      </w:pPr>
+      <w:r>
+        <w:rPr>
+          <w:b/>
+          <w:lang w:val="en-US"/>
+        </w:rPr>
+      </w:r>
+    </w:p>
+    <w:p>
+      <w:pPr>
+        <w:pStyle w:val="Normal"/>
+        <w:rPr>
+          <w:b/>
+          <w:b/>
+          <w:lang w:val="en-US"/>
+        </w:rPr>
+      </w:pPr>
+      <w:r>
+        <w:rPr>
+          <w:b/>
+          <w:lang w:val="en-US"/>
+        </w:rPr>
+      </w:r>
+    </w:p>
+    <w:p>
+      <w:pPr>
+        <w:pStyle w:val="Normal"/>
+        <w:rPr>
+          <w:b/>
+          <w:b/>
+          <w:lang w:val="en-US"/>
+        </w:rPr>
+      </w:pPr>
+      <w:r>
+        <w:rPr>
+          <w:b/>
+          <w:lang w:val="en-US"/>
+        </w:rPr>
+      </w:r>
+    </w:p>
+    <w:p>
+      <w:pPr>
+        <w:pStyle w:val="Normal"/>
+        <w:rPr>
+          <w:b/>
+          <w:b/>
+          <w:lang w:val="en-US"/>
+        </w:rPr>
+      </w:pPr>
+      <w:r>
+        <w:rPr>
+          <w:b/>
+          <w:lang w:val="en-US"/>
+        </w:rPr>
+      </w:r>
+    </w:p>
+    <w:p>
+      <w:pPr>
+        <w:pStyle w:val="Normal"/>
+        <w:rPr>
+          <w:b/>
+          <w:b/>
+          <w:lang w:val="en-US"/>
+        </w:rPr>
+      </w:pPr>
+      <w:r>
+        <w:rPr>
+          <w:b/>
+          <w:lang w:val="en-US"/>
+        </w:rPr>
+      </w:r>
+    </w:p>
+    <w:p>
+      <w:pPr>
+        <w:pStyle w:val="Normal"/>
+        <w:rPr>
+          <w:b/>
+          <w:b/>
+          <w:lang w:val="en-US"/>
+        </w:rPr>
+      </w:pPr>
+      <w:r>
+        <w:rPr>
+          <w:b/>
+          <w:lang w:val="en-US"/>
+        </w:rPr>
+        <w:t>Dynamic Behavior</w:t>
+      </w:r>
+    </w:p>
+    <w:p>
+      <w:pPr>
+        <w:pStyle w:val="Normal"/>
+        <w:rPr>
+          <w:lang w:val="en-US"/>
+        </w:rPr>
+      </w:pPr>
+      <w:r>
+        <w:rPr>
+          <w:lang w:val="en-US"/>
+        </w:rPr>
+      </w:r>
+    </w:p>
+    <w:p>
+      <w:pPr>
+        <w:pStyle w:val="Normal"/>
+        <w:jc w:val="left"/>
         <w:rPr/>
-      </w:r>
-    </w:p>
-    <w:p>
-      <w:pPr>
-        <w:pStyle w:val="Normal"/>
-        <w:rPr>
-          <w:b/>
-          <w:b/>
-          <w:lang w:val="en-US"/>
-        </w:rPr>
-      </w:pPr>
-      <w:r>
-        <w:rPr/>
-      </w:r>
-    </w:p>
-    <w:p>
-      <w:pPr>
-        <w:pStyle w:val="Normal"/>
-        <w:rPr>
-          <w:b/>
-          <w:b/>
-          <w:lang w:val="en-US"/>
-        </w:rPr>
-      </w:pPr>
-      <w:r>
-        <w:rPr/>
-      </w:r>
-    </w:p>
-    <w:p>
-      <w:pPr>
-        <w:pStyle w:val="Normal"/>
-        <w:rPr>
-          <w:b/>
-          <w:b/>
-          <w:lang w:val="en-US"/>
-        </w:rPr>
-      </w:pPr>
-      <w:r>
-        <w:rPr/>
-      </w:r>
-    </w:p>
-    <w:p>
-      <w:pPr>
-        <w:pStyle w:val="Normal"/>
-        <w:rPr>
-          <w:b/>
-          <w:b/>
-          <w:lang w:val="en-US"/>
-        </w:rPr>
-      </w:pPr>
-      <w:r>
-        <w:rPr/>
-      </w:r>
-    </w:p>
-    <w:p>
-      <w:pPr>
-        <w:pStyle w:val="Normal"/>
-        <w:rPr>
-          <w:b/>
-          <w:b/>
-          <w:lang w:val="en-US"/>
-        </w:rPr>
-      </w:pPr>
-      <w:r>
-        <w:rPr/>
-      </w:r>
-    </w:p>
-    <w:p>
-      <w:pPr>
-        <w:pStyle w:val="Normal"/>
-        <w:rPr>
-          <w:b/>
-          <w:b/>
-          <w:lang w:val="en-US"/>
-        </w:rPr>
-      </w:pPr>
-      <w:r>
-        <w:rPr/>
-      </w:r>
-    </w:p>
-    <w:p>
-      <w:pPr>
-        <w:pStyle w:val="Normal"/>
-        <w:rPr>
-          <w:b/>
-          <w:b/>
-          <w:lang w:val="en-US"/>
-        </w:rPr>
-      </w:pPr>
-      <w:r>
-        <w:rPr/>
-      </w:r>
-    </w:p>
-    <w:p>
-      <w:pPr>
-        <w:pStyle w:val="Normal"/>
-        <w:rPr>
-          <w:b/>
-          <w:b/>
-          <w:lang w:val="en-US"/>
-        </w:rPr>
-      </w:pPr>
-      <w:r>
-        <w:rPr/>
-      </w:r>
-    </w:p>
-    <w:p>
-      <w:pPr>
-        <w:pStyle w:val="Normal"/>
-        <w:rPr>
-          <w:b/>
-          <w:b/>
-          <w:lang w:val="en-US"/>
-        </w:rPr>
-      </w:pPr>
-      <w:r>
-        <w:rPr/>
-      </w:r>
-    </w:p>
-    <w:p>
-      <w:pPr>
-        <w:pStyle w:val="Normal"/>
-        <w:rPr>
-          <w:b/>
-          <w:b/>
-          <w:lang w:val="en-US"/>
-        </w:rPr>
-      </w:pPr>
-      <w:r>
-        <w:rPr/>
-      </w:r>
-    </w:p>
-    <w:p>
-      <w:pPr>
-        <w:pStyle w:val="Normal"/>
-        <w:rPr>
-          <w:b/>
-          <w:b/>
-          <w:lang w:val="en-US"/>
-        </w:rPr>
-      </w:pPr>
-      <w:r>
-        <w:rPr/>
-      </w:r>
-    </w:p>
-    <w:p>
-      <w:pPr>
-        <w:pStyle w:val="Normal"/>
-        <w:rPr>
-          <w:b/>
-          <w:b/>
-          <w:lang w:val="en-US"/>
-        </w:rPr>
-      </w:pPr>
-      <w:r>
-        <w:rPr/>
-      </w:r>
-    </w:p>
-    <w:p>
-      <w:pPr>
-        <w:pStyle w:val="Normal"/>
-        <w:rPr>
-          <w:b/>
-          <w:b/>
-          <w:lang w:val="en-US"/>
-        </w:rPr>
-      </w:pPr>
-      <w:r>
-        <w:rPr/>
-      </w:r>
-    </w:p>
-    <w:p>
-      <w:pPr>
-        <w:pStyle w:val="Normal"/>
-        <w:rPr>
-          <w:b/>
-          <w:b/>
-          <w:lang w:val="en-US"/>
-        </w:rPr>
-      </w:pPr>
-      <w:r>
-        <w:rPr/>
-      </w:r>
-    </w:p>
-    <w:p>
-      <w:pPr>
-        <w:pStyle w:val="Normal"/>
-        <w:rPr>
-          <w:b/>
-          <w:b/>
-          <w:lang w:val="en-US"/>
-        </w:rPr>
-      </w:pPr>
-      <w:r>
-        <w:rPr/>
-      </w:r>
-    </w:p>
-    <w:p>
-      <w:pPr>
-        <w:pStyle w:val="Normal"/>
-        <w:rPr>
-          <w:b/>
-          <w:b/>
-          <w:lang w:val="en-US"/>
-        </w:rPr>
-      </w:pPr>
-      <w:r>
-        <w:rPr/>
-      </w:r>
-    </w:p>
-    <w:p>
-      <w:pPr>
-        <w:pStyle w:val="Normal"/>
-        <w:rPr>
-          <w:b/>
-          <w:b/>
-          <w:lang w:val="en-US"/>
-        </w:rPr>
-      </w:pPr>
-      <w:r>
-        <w:rPr/>
-      </w:r>
-    </w:p>
-    <w:p>
-      <w:pPr>
-        <w:pStyle w:val="Normal"/>
-        <w:rPr>
-          <w:b/>
-          <w:b/>
-          <w:lang w:val="en-US"/>
-        </w:rPr>
-      </w:pPr>
-      <w:r>
-        <w:rPr/>
-      </w:r>
-    </w:p>
-    <w:p>
-      <w:pPr>
-        <w:pStyle w:val="Normal"/>
-        <w:rPr>
-          <w:b/>
-          <w:b/>
-          <w:lang w:val="en-US"/>
-        </w:rPr>
-      </w:pPr>
-      <w:r>
-        <w:rPr>
-          <w:b/>
-          <w:lang w:val="en-US"/>
-        </w:rPr>
-        <w:t>Dynamic Behavior</w:t>
-      </w:r>
-    </w:p>
-    <w:p>
-      <w:pPr>
-        <w:pStyle w:val="Normal"/>
-        <w:rPr>
-          <w:lang w:val="en-US"/>
-        </w:rPr>
-      </w:pPr>
-      <w:r>
-        <w:rPr/>
-      </w:r>
-    </w:p>
-    <w:p>
-      <w:pPr>
-        <w:pStyle w:val="Normal"/>
-        <w:jc w:val="center"/>
-        <w:rPr/>
-      </w:pPr>
-      <w:r>
-        <w:rPr/>
+      </w:pPr>
+      <w:r>
         <w:drawing>
-          <wp:anchor behindDoc="0" distT="0" distB="0" distL="0" distR="0" simplePos="0" locked="0" layoutInCell="0" allowOverlap="1" relativeHeight="31">
+          <wp:anchor behindDoc="0" distT="0" distB="0" distL="0" distR="0" simplePos="0" locked="0" layoutInCell="0" allowOverlap="1" relativeHeight="29">
             <wp:simplePos x="0" y="0"/>
             <wp:positionH relativeFrom="column">
               <wp:align>center</wp:align>
@@ -6305,6 +6381,11 @@
           </wp:anchor>
         </w:drawing>
       </w:r>
+      <w:r>
+        <w:rPr/>
+        <w:br/>
+        <w:t>The activity diagram describes Determine_Button_Status() Operation. This is the only operation needed in order to achieve functionalities described for Button Component. The operation starts reading the variant from HWConfig. This configuration defines which Door and Window the ECU is controlling. Thereafter, Button reads buttons and switches values from Dio component. It is recommended to perform this operation at least every 10 ms. When all the PIN_VALUES for buttons and switches are read, Button component defines the status for each button and switch. Theses values will be read from DoorApp to perform Debounce operation and control Manual operation.</w:t>
+      </w:r>
     </w:p>
     <w:sectPr>
       <w:headerReference w:type="default" r:id="rId4"/>
@@ -6337,11 +6418,11 @@
       </w:tblCellMar>
     </w:tblPr>
     <w:tblGrid>
-      <w:gridCol w:w="920"/>
+      <w:gridCol w:w="918"/>
       <w:gridCol w:w="1867"/>
       <w:gridCol w:w="1242"/>
       <w:gridCol w:w="4546"/>
-      <w:gridCol w:w="1282"/>
+      <w:gridCol w:w="1284"/>
     </w:tblGrid>
     <w:tr>
       <w:trPr>
@@ -6350,7 +6431,7 @@
       </w:trPr>
       <w:tc>
         <w:tcPr>
-          <w:tcW w:w="4029" w:type="dxa"/>
+          <w:tcW w:w="4027" w:type="dxa"/>
           <w:gridSpan w:val="3"/>
           <w:tcBorders>
             <w:top w:val="single" w:sz="6" w:space="0" w:color="000000"/>
@@ -6447,7 +6528,7 @@
       </w:tc>
       <w:tc>
         <w:tcPr>
-          <w:tcW w:w="1282" w:type="dxa"/>
+          <w:tcW w:w="1284" w:type="dxa"/>
           <w:tcBorders>
             <w:top w:val="single" w:sz="6" w:space="0" w:color="000000"/>
             <w:right w:val="single" w:sz="6" w:space="0" w:color="000000"/>
@@ -6492,7 +6573,7 @@
       </w:trPr>
       <w:tc>
         <w:tcPr>
-          <w:tcW w:w="920" w:type="dxa"/>
+          <w:tcW w:w="918" w:type="dxa"/>
           <w:tcBorders>
             <w:left w:val="single" w:sz="6" w:space="0" w:color="000000"/>
             <w:bottom w:val="single" w:sz="6" w:space="0" w:color="000000"/>
@@ -6581,7 +6662,7 @@
           </w:r>
           <w:r>
             <w:rPr/>
-            <w:t>31-Aug-21</w:t>
+            <w:t>1-Sep-21</w:t>
           </w:r>
           <w:r>
             <w:rPr/>
@@ -6619,7 +6700,7 @@
       </w:tc>
       <w:tc>
         <w:tcPr>
-          <w:tcW w:w="1282" w:type="dxa"/>
+          <w:tcW w:w="1284" w:type="dxa"/>
           <w:tcBorders>
             <w:left w:val="single" w:sz="6" w:space="0" w:color="000000"/>
             <w:bottom w:val="single" w:sz="6" w:space="0" w:color="000000"/>
@@ -6763,7 +6844,7 @@
               <wp:positionV relativeFrom="page">
                 <wp:posOffset>4199255</wp:posOffset>
               </wp:positionV>
-              <wp:extent cx="15240" cy="161290"/>
+              <wp:extent cx="16510" cy="162560"/>
               <wp:effectExtent l="0" t="0" r="0" b="0"/>
               <wp:wrapSquare wrapText="largest"/>
               <wp:docPr id="3" name="Marco2"/>
@@ -6774,7 +6855,7 @@
                     <wps:spPr>
                       <a:xfrm>
                         <a:off x="0" y="0"/>
-                        <a:ext cx="14760" cy="160560"/>
+                        <a:ext cx="15840" cy="162000"/>
                       </a:xfrm>
                       <a:prstGeom prst="rect">
                         <a:avLst/>
@@ -6801,6 +6882,7 @@
                           </w:pPr>
                           <w:r>
                             <w:rPr>
+                              <w:color w:val="000000"/>
                               <w:lang w:val="en-US"/>
                             </w:rPr>
                           </w:r>
@@ -6818,8 +6900,8 @@
         </mc:Choice>
         <mc:Fallback>
           <w:pict>
-            <v:rect id="shape_0" ID="Marco2" path="m0,0l-2147483645,0l-2147483645,-2147483646l0,-2147483646xe" fillcolor="white" stroked="f" style="position:absolute;margin-left:8.2pt;margin-top:330.65pt;width:1.1pt;height:12.6pt;mso-wrap-style:none;v-text-anchor:middle;mso-position-horizontal-relative:page;mso-position-vertical-relative:page">
-              <v:fill o:detectmouseclick="t" type="solid" color2="black" opacity="0"/>
+            <v:rect id="shape_0" ID="Marco2" path="m0,0l-2147483645,0l-2147483645,-2147483646l0,-2147483646xe" stroked="f" style="position:absolute;margin-left:8.2pt;margin-top:330.65pt;width:1.2pt;height:12.7pt;mso-wrap-style:none;v-text-anchor:middle;mso-position-horizontal-relative:page;mso-position-vertical-relative:page">
+              <v:fill o:detectmouseclick="t" on="false"/>
               <v:stroke color="#3465a4" joinstyle="round" endcap="flat"/>
               <v:textbox>
                 <w:txbxContent>
@@ -6832,6 +6914,7 @@
                     </w:pPr>
                     <w:r>
                       <w:rPr>
+                        <w:color w:val="000000"/>
                         <w:lang w:val="en-US"/>
                       </w:rPr>
                     </w:r>
@@ -6846,7 +6929,7 @@
       <mc:AlternateContent>
         <mc:Choice Requires="wps">
           <w:drawing>
-            <wp:anchor behindDoc="1" distT="0" distB="0" distL="90170" distR="90170" simplePos="0" locked="0" layoutInCell="0" allowOverlap="1" relativeHeight="28">
+            <wp:anchor behindDoc="1" distT="0" distB="0" distL="90170" distR="90170" simplePos="0" locked="0" layoutInCell="0" allowOverlap="1" relativeHeight="27">
               <wp:simplePos x="0" y="0"/>
               <wp:positionH relativeFrom="column">
                 <wp:posOffset>-39370</wp:posOffset>
@@ -6854,7 +6937,7 @@
               <wp:positionV relativeFrom="paragraph">
                 <wp:posOffset>-4445</wp:posOffset>
               </wp:positionV>
-              <wp:extent cx="6164580" cy="640080"/>
+              <wp:extent cx="6165850" cy="641350"/>
               <wp:effectExtent l="0" t="0" r="0" b="0"/>
               <wp:wrapTopAndBottom/>
               <wp:docPr id="5" name="Marco1_0"/>
@@ -6865,7 +6948,7 @@
                     <wps:spPr>
                       <a:xfrm>
                         <a:off x="0" y="0"/>
-                        <a:ext cx="6163920" cy="639360"/>
+                        <a:ext cx="6165360" cy="640800"/>
                       </a:xfrm>
                       <a:prstGeom prst="rect">
                         <a:avLst/>
@@ -6911,8 +6994,8 @@
                           </w:tblPr>
                           <w:tblGrid>
                             <w:gridCol w:w="3686"/>
-                            <w:gridCol w:w="3118"/>
-                            <w:gridCol w:w="2977"/>
+                            <w:gridCol w:w="3116"/>
+                            <w:gridCol w:w="2979"/>
                           </w:tblGrid>
                           <w:tr>
                             <w:trPr>
@@ -6982,7 +7065,7 @@
                             </w:tc>
                             <w:tc>
                               <w:tcPr>
-                                <w:tcW w:w="3118" w:type="dxa"/>
+                                <w:tcW w:w="3116" w:type="dxa"/>
                                 <w:tcBorders/>
                                 <w:vAlign w:val="bottom"/>
                               </w:tcPr>
@@ -7012,7 +7095,7 @@
                             </w:tc>
                             <w:tc>
                               <w:tcPr>
-                                <w:tcW w:w="2977" w:type="dxa"/>
+                                <w:tcW w:w="2979" w:type="dxa"/>
                                 <w:tcBorders/>
                                 <w:vAlign w:val="bottom"/>
                               </w:tcPr>
@@ -7079,7 +7162,7 @@
                             </w:tc>
                             <w:tc>
                               <w:tcPr>
-                                <w:tcW w:w="3118" w:type="dxa"/>
+                                <w:tcW w:w="3116" w:type="dxa"/>
                                 <w:tcBorders>
                                   <w:bottom w:val="single" w:sz="6" w:space="0" w:color="000000"/>
                                 </w:tcBorders>
@@ -7125,7 +7208,7 @@
                             </w:tc>
                             <w:tc>
                               <w:tcPr>
-                                <w:tcW w:w="2977" w:type="dxa"/>
+                                <w:tcW w:w="2979" w:type="dxa"/>
                                 <w:tcBorders>
                                   <w:bottom w:val="single" w:sz="6" w:space="0" w:color="000000"/>
                                 </w:tcBorders>
@@ -7189,8 +7272,8 @@
         </mc:Choice>
         <mc:Fallback>
           <w:pict>
-            <v:rect id="shape_0" ID="Marco1_0" path="m0,0l-2147483645,0l-2147483645,-2147483646l0,-2147483646xe" fillcolor="white" stroked="f" style="position:absolute;margin-left:-3.1pt;margin-top:-0.35pt;width:485.3pt;height:50.3pt;mso-wrap-style:square;v-text-anchor:top">
-              <v:fill o:detectmouseclick="t" type="solid" color2="black" opacity="0"/>
+            <v:rect id="shape_0" ID="Marco1_0" path="m0,0l-2147483645,0l-2147483645,-2147483646l0,-2147483646xe" stroked="f" style="position:absolute;margin-left:-3.1pt;margin-top:-0.35pt;width:485.4pt;height:50.4pt;mso-wrap-style:square;v-text-anchor:top">
+              <v:fill o:detectmouseclick="t" on="false"/>
               <v:stroke color="#3465a4" joinstyle="round" endcap="flat"/>
               <v:textbox>
                 <w:txbxContent>
@@ -7222,8 +7305,8 @@
                     </w:tblPr>
                     <w:tblGrid>
                       <w:gridCol w:w="3686"/>
-                      <w:gridCol w:w="3118"/>
-                      <w:gridCol w:w="2977"/>
+                      <w:gridCol w:w="3116"/>
+                      <w:gridCol w:w="2979"/>
                     </w:tblGrid>
                     <w:tr>
                       <w:trPr>
@@ -7293,7 +7376,7 @@
                       </w:tc>
                       <w:tc>
                         <w:tcPr>
-                          <w:tcW w:w="3118" w:type="dxa"/>
+                          <w:tcW w:w="3116" w:type="dxa"/>
                           <w:tcBorders/>
                           <w:vAlign w:val="bottom"/>
                         </w:tcPr>
@@ -7323,7 +7406,7 @@
                       </w:tc>
                       <w:tc>
                         <w:tcPr>
-                          <w:tcW w:w="2977" w:type="dxa"/>
+                          <w:tcW w:w="2979" w:type="dxa"/>
                           <w:tcBorders/>
                           <w:vAlign w:val="bottom"/>
                         </w:tcPr>
@@ -7390,7 +7473,7 @@
                       </w:tc>
                       <w:tc>
                         <w:tcPr>
-                          <w:tcW w:w="3118" w:type="dxa"/>
+                          <w:tcW w:w="3116" w:type="dxa"/>
                           <w:tcBorders>
                             <w:bottom w:val="single" w:sz="6" w:space="0" w:color="000000"/>
                           </w:tcBorders>
@@ -7436,7 +7519,7 @@
                       </w:tc>
                       <w:tc>
                         <w:tcPr>
-                          <w:tcW w:w="2977" w:type="dxa"/>
+                          <w:tcW w:w="2979" w:type="dxa"/>
                           <w:tcBorders>
                             <w:bottom w:val="single" w:sz="6" w:space="0" w:color="000000"/>
                           </w:tcBorders>

</xml_diff>